<commit_message>
Documentación de perfil institucion de formacion módulo de matrícula
</commit_message>
<xml_diff>
--- a/4-Manual-Usuario/M001.01 - Manual-Usuario-Centro-Empleo.docx
+++ b/4-Manual-Usuario/M001.01 - Manual-Usuario-Centro-Empleo.docx
@@ -693,6 +693,31 @@
           <w:t>9</w:t>
         </w:r>
       </w:hyperlink>
+    </w:p>
+    <w:p>
+      <w:pPr>
+        <w:pStyle w:val="Ndice1"/>
+        <w:tabs>
+          <w:tab w:val="right" w:pos="8838" w:leader="dot"/>
+        </w:tabs>
+        <w:rPr/>
+      </w:pPr>
+      <w:hyperlink w:anchor="__RefHeading__19256_1587004589">
+        <w:r>
+          <w:rPr>
+            <w:rStyle w:val="Style"/>
+          </w:rPr>
+          <w:t xml:space="preserve"> </w:t>
+        </w:r>
+        <w:r>
+          <w:rPr>
+            <w:rStyle w:val="Style"/>
+          </w:rPr>
+          <w:t>1.3 Modificar soportes de preinscripción</w:t>
+          <w:tab/>
+          <w:t>11</w:t>
+        </w:r>
+      </w:hyperlink>
       <w:r>
         <w:fldChar w:fldCharType="end"/>
       </w:r>
@@ -998,7 +1023,10 @@
           <w:ilvl w:val="0"/>
           <w:numId w:val="1"/>
         </w:numPr>
-        <w:rPr/>
+        <w:rPr>
+          <w:sz w:val="32"/>
+          <w:szCs w:val="32"/>
+        </w:rPr>
       </w:pPr>
       <w:bookmarkStart w:id="2" w:name="__RefHeading__751_2041396739"/>
       <w:bookmarkEnd w:id="2"/>
@@ -1038,12 +1066,34 @@
         <w:rPr/>
       </w:pPr>
       <w:r>
-        <w:rPr/>
-        <w:t xml:space="preserve">Definición del primer conjunto de </w:t>
-      </w:r>
-      <w:r>
-        <w:rPr/>
-        <w:t>funcionalidades de usuario</w:t>
+        <w:rPr>
+          <w:lang w:val="es-ES"/>
+        </w:rPr>
+        <w:t>Descripción</w:t>
+      </w:r>
+      <w:r>
+        <w:rPr/>
+        <w:t xml:space="preserve"> del primer conjunto de </w:t>
+      </w:r>
+      <w:r>
+        <w:rPr/>
+        <w:t>funcionalidades de</w:t>
+      </w:r>
+      <w:r>
+        <w:rPr>
+          <w:lang w:val="es-ES"/>
+        </w:rPr>
+        <w:t>l</w:t>
+      </w:r>
+      <w:r>
+        <w:rPr/>
+        <w:t xml:space="preserve"> usuario </w:t>
+      </w:r>
+      <w:r>
+        <w:rPr>
+          <w:lang w:val="es-ES"/>
+        </w:rPr>
+        <w:t>con perfil centro de empleo</w:t>
       </w:r>
       <w:r>
         <w:rPr/>
@@ -1086,7 +1136,7 @@
                 <wp:positionV relativeFrom="paragraph">
                   <wp:posOffset>0</wp:posOffset>
                 </wp:positionV>
-                <wp:extent cx="5639435" cy="1598930"/>
+                <wp:extent cx="5639435" cy="1782445"/>
                 <wp:effectExtent l="0" t="0" r="0" b="0"/>
                 <wp:wrapTopAndBottom/>
                 <wp:docPr id="1" name="Marco1"/>
@@ -1097,7 +1147,7 @@
                       <wps:spPr>
                         <a:xfrm>
                           <a:off x="0" y="0"/>
-                          <a:ext cx="5639435" cy="1598930"/>
+                          <a:ext cx="5639435" cy="1782445"/>
                         </a:xfrm>
                         <a:prstGeom prst="rect"/>
                       </wps:spPr>
@@ -1135,7 +1185,7 @@
           </mc:Choice>
           <mc:Fallback>
             <w:pict>
-              <v:rect style="position:absolute;rotation:0;width:444.05pt;height:125.9pt;mso-wrap-distance-left:0pt;mso-wrap-distance-right:0pt;mso-wrap-distance-top:0pt;mso-wrap-distance-bottom:0pt;margin-top:0pt;mso-position-vertical-relative:text;margin-left:-4.55pt;mso-position-horizontal-relative:text">
+              <v:rect style="position:absolute;rotation:0;width:444.05pt;height:140.35pt;mso-wrap-distance-left:0pt;mso-wrap-distance-right:0pt;mso-wrap-distance-top:0pt;mso-wrap-distance-bottom:0pt;margin-top:0pt;mso-position-vertical-relative:text;margin-left:-4.55pt;mso-position-horizontal-relative:text">
                 <v:textbox inset="0in,0in,0in,0in">
                   <w:txbxContent>
                     <w:p>
@@ -1177,7 +1227,7 @@
                 <wp:positionV relativeFrom="paragraph">
                   <wp:posOffset>123825</wp:posOffset>
                 </wp:positionV>
-                <wp:extent cx="5639435" cy="1291590"/>
+                <wp:extent cx="5639435" cy="1475105"/>
                 <wp:effectExtent l="0" t="0" r="0" b="0"/>
                 <wp:wrapTopAndBottom/>
                 <wp:docPr id="2" name="Marco2"/>
@@ -1188,7 +1238,7 @@
                       <wps:spPr>
                         <a:xfrm>
                           <a:off x="0" y="0"/>
-                          <a:ext cx="5639435" cy="1291590"/>
+                          <a:ext cx="5639435" cy="1475105"/>
                         </a:xfrm>
                         <a:prstGeom prst="rect"/>
                       </wps:spPr>
@@ -1205,9 +1255,9 @@
                               <w:t xml:space="preserve">Ilustración </w:t>
                               <w:drawing>
                                 <wp:inline distT="0" distB="0" distL="0" distR="0">
-                                  <wp:extent cx="4142740" cy="718820"/>
+                                  <wp:extent cx="4741545" cy="868680"/>
                                   <wp:effectExtent l="0" t="0" r="0" b="0"/>
-                                  <wp:docPr id="3" name="graphics1" descr=""/>
+                                  <wp:docPr id="3" name="Imagen13" descr=""/>
                                   <wp:cNvGraphicFramePr>
                                     <a:graphicFrameLocks xmlns:a="http://schemas.openxmlformats.org/drawingml/2006/main" noChangeAspect="1"/>
                                   </wp:cNvGraphicFramePr>
@@ -1215,7 +1265,7 @@
                                     <a:graphicData uri="http://schemas.openxmlformats.org/drawingml/2006/picture">
                                       <pic:pic xmlns:pic="http://schemas.openxmlformats.org/drawingml/2006/picture">
                                         <pic:nvPicPr>
-                                          <pic:cNvPr id="3" name="graphics1" descr=""/>
+                                          <pic:cNvPr id="3" name="Imagen13" descr=""/>
                                           <pic:cNvPicPr>
                                             <a:picLocks noChangeAspect="1" noChangeArrowheads="1"/>
                                           </pic:cNvPicPr>
@@ -1229,7 +1279,7 @@
                                         <pic:spPr bwMode="auto">
                                           <a:xfrm>
                                             <a:off x="0" y="0"/>
-                                            <a:ext cx="4142740" cy="718820"/>
+                                            <a:ext cx="4741545" cy="868680"/>
                                           </a:xfrm>
                                           <a:prstGeom prst="rect">
                                             <a:avLst/>
@@ -1333,7 +1383,7 @@
           </mc:Choice>
           <mc:Fallback>
             <w:pict>
-              <v:rect style="position:absolute;rotation:0;width:444.05pt;height:101.7pt;mso-wrap-distance-left:0pt;mso-wrap-distance-right:0pt;mso-wrap-distance-top:0pt;mso-wrap-distance-bottom:0pt;margin-top:9.75pt;mso-position-vertical-relative:text;margin-left:0pt;mso-position-horizontal-relative:text">
+              <v:rect style="position:absolute;rotation:0;width:444.05pt;height:116.15pt;mso-wrap-distance-left:0pt;mso-wrap-distance-right:0pt;mso-wrap-distance-top:0pt;mso-wrap-distance-bottom:0pt;margin-top:9.75pt;mso-position-vertical-relative:text;margin-left:0pt;mso-position-horizontal-relative:text">
                 <v:textbox inset="0in,0in,0in,0in">
                   <w:txbxContent>
                     <w:p>
@@ -1347,9 +1397,9 @@
                         <w:t xml:space="preserve">Ilustración </w:t>
                         <w:drawing>
                           <wp:inline distT="0" distB="0" distL="0" distR="0">
-                            <wp:extent cx="4142740" cy="718820"/>
+                            <wp:extent cx="4741545" cy="868680"/>
                             <wp:effectExtent l="0" t="0" r="0" b="0"/>
-                            <wp:docPr id="4" name="graphics1" descr=""/>
+                            <wp:docPr id="4" name="Imagen13" descr=""/>
                             <wp:cNvGraphicFramePr>
                               <a:graphicFrameLocks xmlns:a="http://schemas.openxmlformats.org/drawingml/2006/main" noChangeAspect="1"/>
                             </wp:cNvGraphicFramePr>
@@ -1357,7 +1407,7 @@
                               <a:graphicData uri="http://schemas.openxmlformats.org/drawingml/2006/picture">
                                 <pic:pic xmlns:pic="http://schemas.openxmlformats.org/drawingml/2006/picture">
                                   <pic:nvPicPr>
-                                    <pic:cNvPr id="4" name="graphics1" descr=""/>
+                                    <pic:cNvPr id="4" name="Imagen13" descr=""/>
                                     <pic:cNvPicPr>
                                       <a:picLocks noChangeAspect="1" noChangeArrowheads="1"/>
                                     </pic:cNvPicPr>
@@ -1371,7 +1421,7 @@
                                   <pic:spPr bwMode="auto">
                                     <a:xfrm>
                                       <a:off x="0" y="0"/>
-                                      <a:ext cx="4142740" cy="718820"/>
+                                      <a:ext cx="4741545" cy="868680"/>
                                     </a:xfrm>
                                     <a:prstGeom prst="rect">
                                       <a:avLst/>
@@ -1554,19 +1604,14 @@
         <w:rPr>
           <w:b/>
         </w:rPr>
-        <w:t xml:space="preserve">: 0001 </w:t>
+        <w:t xml:space="preserve">: 0001, 0002 </w:t>
       </w:r>
       <w:r>
         <w:rPr>
           <w:b/>
-        </w:rPr>
-        <w:t>y</w:t>
-      </w:r>
-      <w:r>
-        <w:rPr>
-          <w:b/>
-        </w:rPr>
-        <w:t xml:space="preserve"> 0002</w:t>
+          <w:lang w:val="es-ES"/>
+        </w:rPr>
+        <w:t>y 0003</w:t>
       </w:r>
       <w:r>
         <w:rPr/>
@@ -1620,7 +1665,10 @@
         </w:rPr>
       </w:pPr>
       <w:r>
-        <w:rPr/>
+        <w:rPr>
+          <w:sz w:val="32"/>
+          <w:szCs w:val="32"/>
+        </w:rPr>
       </w:r>
     </w:p>
     <w:p>
@@ -1714,7 +1762,7 @@
           <w:szCs w:val="24"/>
         </w:rPr>
         <w:drawing>
-          <wp:anchor behindDoc="0" distT="0" distB="0" distL="0" distR="0" simplePos="0" locked="0" layoutInCell="1" allowOverlap="1" relativeHeight="5">
+          <wp:anchor behindDoc="0" distT="0" distB="0" distL="0" distR="0" simplePos="0" locked="0" layoutInCell="1" allowOverlap="1" relativeHeight="4">
             <wp:simplePos x="0" y="0"/>
             <wp:positionH relativeFrom="column">
               <wp:align>center</wp:align>
@@ -1829,7 +1877,7 @@
           <w:szCs w:val="24"/>
         </w:rPr>
         <w:drawing>
-          <wp:anchor behindDoc="0" distT="0" distB="0" distL="0" distR="0" simplePos="0" locked="0" layoutInCell="1" allowOverlap="1" relativeHeight="6">
+          <wp:anchor behindDoc="0" distT="0" distB="0" distL="0" distR="0" simplePos="0" locked="0" layoutInCell="1" allowOverlap="1" relativeHeight="5">
             <wp:simplePos x="0" y="0"/>
             <wp:positionH relativeFrom="column">
               <wp:align>center</wp:align>
@@ -1987,7 +2035,7 @@
       </w:pPr>
       <w:r>
         <w:drawing>
-          <wp:anchor behindDoc="0" distT="0" distB="0" distL="0" distR="0" simplePos="0" locked="0" layoutInCell="1" allowOverlap="1" relativeHeight="7">
+          <wp:anchor behindDoc="0" distT="0" distB="0" distL="0" distR="0" simplePos="0" locked="0" layoutInCell="1" allowOverlap="1" relativeHeight="6">
             <wp:simplePos x="0" y="0"/>
             <wp:positionH relativeFrom="column">
               <wp:align>center</wp:align>
@@ -2089,7 +2137,7 @@
           <w:szCs w:val="24"/>
         </w:rPr>
         <w:drawing>
-          <wp:anchor behindDoc="0" distT="0" distB="0" distL="0" distR="0" simplePos="0" locked="0" layoutInCell="1" allowOverlap="1" relativeHeight="8">
+          <wp:anchor behindDoc="0" distT="0" distB="0" distL="0" distR="0" simplePos="0" locked="0" layoutInCell="1" allowOverlap="1" relativeHeight="7">
             <wp:simplePos x="0" y="0"/>
             <wp:positionH relativeFrom="column">
               <wp:align>center</wp:align>
@@ -2176,7 +2224,7 @@
       </w:pPr>
       <w:r>
         <w:drawing>
-          <wp:anchor behindDoc="0" distT="0" distB="0" distL="0" distR="0" simplePos="0" locked="0" layoutInCell="1" allowOverlap="1" relativeHeight="9">
+          <wp:anchor behindDoc="0" distT="0" distB="0" distL="0" distR="0" simplePos="0" locked="0" layoutInCell="1" allowOverlap="1" relativeHeight="8">
             <wp:simplePos x="0" y="0"/>
             <wp:positionH relativeFrom="column">
               <wp:align>center</wp:align>
@@ -2257,7 +2305,7 @@
           <w:szCs w:val="24"/>
         </w:rPr>
         <w:drawing>
-          <wp:anchor behindDoc="0" distT="0" distB="0" distL="0" distR="0" simplePos="0" locked="0" layoutInCell="1" allowOverlap="1" relativeHeight="10">
+          <wp:anchor behindDoc="0" distT="0" distB="0" distL="0" distR="0" simplePos="0" locked="0" layoutInCell="1" allowOverlap="1" relativeHeight="9">
             <wp:simplePos x="0" y="0"/>
             <wp:positionH relativeFrom="column">
               <wp:align>center</wp:align>
@@ -2351,7 +2399,7 @@
       </w:pPr>
       <w:r>
         <w:drawing>
-          <wp:anchor behindDoc="0" distT="0" distB="0" distL="0" distR="0" simplePos="0" locked="0" layoutInCell="1" allowOverlap="1" relativeHeight="11">
+          <wp:anchor behindDoc="0" distT="0" distB="0" distL="0" distR="0" simplePos="0" locked="0" layoutInCell="1" allowOverlap="1" relativeHeight="10">
             <wp:simplePos x="0" y="0"/>
             <wp:positionH relativeFrom="column">
               <wp:align>center</wp:align>
@@ -2439,7 +2487,7 @@
           <w:szCs w:val="24"/>
         </w:rPr>
         <w:drawing>
-          <wp:anchor behindDoc="0" distT="0" distB="0" distL="0" distR="0" simplePos="0" locked="0" layoutInCell="1" allowOverlap="1" relativeHeight="12">
+          <wp:anchor behindDoc="0" distT="0" distB="0" distL="0" distR="0" simplePos="0" locked="0" layoutInCell="1" allowOverlap="1" relativeHeight="11">
             <wp:simplePos x="0" y="0"/>
             <wp:positionH relativeFrom="column">
               <wp:align>center</wp:align>
@@ -2529,7 +2577,10 @@
         </w:rPr>
       </w:pPr>
       <w:r>
-        <w:rPr/>
+        <w:rPr>
+          <w:sz w:val="32"/>
+          <w:szCs w:val="32"/>
+        </w:rPr>
       </w:r>
     </w:p>
     <w:p>
@@ -2646,7 +2697,7 @@
       </w:pPr>
       <w:r>
         <w:drawing>
-          <wp:anchor behindDoc="0" distT="0" distB="0" distL="0" distR="0" simplePos="0" locked="0" layoutInCell="1" allowOverlap="1" relativeHeight="13">
+          <wp:anchor behindDoc="0" distT="0" distB="0" distL="0" distR="0" simplePos="0" locked="0" layoutInCell="1" allowOverlap="1" relativeHeight="12">
             <wp:simplePos x="0" y="0"/>
             <wp:positionH relativeFrom="column">
               <wp:align>center</wp:align>
@@ -2720,7 +2771,7 @@
       </w:pPr>
       <w:r>
         <w:drawing>
-          <wp:anchor behindDoc="0" distT="0" distB="0" distL="0" distR="0" simplePos="0" locked="0" layoutInCell="1" allowOverlap="1" relativeHeight="14">
+          <wp:anchor behindDoc="0" distT="0" distB="0" distL="0" distR="0" simplePos="0" locked="0" layoutInCell="1" allowOverlap="1" relativeHeight="13">
             <wp:simplePos x="0" y="0"/>
             <wp:positionH relativeFrom="column">
               <wp:align>center</wp:align>
@@ -2801,7 +2852,7 @@
           <w:szCs w:val="24"/>
         </w:rPr>
         <w:drawing>
-          <wp:anchor behindDoc="0" distT="0" distB="0" distL="0" distR="0" simplePos="0" locked="0" layoutInCell="1" allowOverlap="1" relativeHeight="15">
+          <wp:anchor behindDoc="0" distT="0" distB="0" distL="0" distR="0" simplePos="0" locked="0" layoutInCell="1" allowOverlap="1" relativeHeight="14">
             <wp:simplePos x="0" y="0"/>
             <wp:positionH relativeFrom="column">
               <wp:align>center</wp:align>
@@ -2899,7 +2950,22 @@
           <w:sz w:val="24"/>
           <w:szCs w:val="24"/>
         </w:rPr>
-        <w:t xml:space="preserve"> ó </w:t>
+        <w:t xml:space="preserve"> </w:t>
+      </w:r>
+      <w:r>
+        <w:rPr>
+          <w:sz w:val="24"/>
+          <w:szCs w:val="24"/>
+          <w:lang w:val="es-ES"/>
+        </w:rPr>
+        <w:t>o</w:t>
+      </w:r>
+      <w:r>
+        <w:rPr>
+          <w:sz w:val="24"/>
+          <w:szCs w:val="24"/>
+        </w:rPr>
+        <w:t xml:space="preserve"> </w:t>
       </w:r>
       <w:r>
         <w:rPr>
@@ -2919,18 +2985,18 @@
     <w:p>
       <w:pPr>
         <w:pStyle w:val="Normal"/>
-        <w:rPr>
-          <w:sz w:val="24"/>
-          <w:szCs w:val="24"/>
-        </w:rPr>
-      </w:pPr>
-      <w:r>
-        <w:rPr>
-          <w:sz w:val="24"/>
-          <w:szCs w:val="24"/>
-        </w:rPr>
+        <w:numPr>
+          <w:ilvl w:val="0"/>
+          <w:numId w:val="3"/>
+        </w:numPr>
+        <w:rPr>
+          <w:sz w:val="24"/>
+          <w:szCs w:val="24"/>
+        </w:rPr>
+      </w:pPr>
+      <w:r>
         <w:drawing>
-          <wp:anchor behindDoc="0" distT="0" distB="0" distL="0" distR="0" simplePos="0" locked="0" layoutInCell="1" allowOverlap="1" relativeHeight="16">
+          <wp:anchor behindDoc="0" distT="0" distB="0" distL="0" distR="0" simplePos="0" locked="0" layoutInCell="1" allowOverlap="1" relativeHeight="15">
             <wp:simplePos x="0" y="0"/>
             <wp:positionH relativeFrom="column">
               <wp:align>center</wp:align>
@@ -2982,12 +3048,700 @@
           </wp:anchor>
         </w:drawing>
       </w:r>
+      <w:r>
+        <w:rPr>
+          <w:sz w:val="24"/>
+          <w:szCs w:val="24"/>
+          <w:lang w:val="es-ES"/>
+        </w:rPr>
+        <w:t>Una vez formalizado el ciudadano, su estado inicial en el paquete de formación pasará de PENDIENTE a PREINSCRITO</w:t>
+      </w:r>
+      <w:r>
+        <w:rPr>
+          <w:sz w:val="24"/>
+          <w:szCs w:val="24"/>
+        </w:rPr>
+        <w:t xml:space="preserve">. </w:t>
+      </w:r>
+      <w:r>
+        <w:rPr>
+          <w:sz w:val="24"/>
+          <w:szCs w:val="24"/>
+          <w:lang w:val="es-ES"/>
+        </w:rPr>
+        <w:t>Si un ciudadano no ha formalizado la preinscripción, no podrá realizar el proceso de matrícula.</w:t>
+      </w:r>
+    </w:p>
+    <w:p>
+      <w:pPr>
+        <w:pStyle w:val="Normal"/>
+        <w:rPr>
+          <w:sz w:val="24"/>
+          <w:szCs w:val="24"/>
+          <w:lang w:val="es-ES"/>
+        </w:rPr>
+      </w:pPr>
+      <w:r>
+        <w:rPr>
+          <w:sz w:val="24"/>
+          <w:szCs w:val="24"/>
+          <w:lang w:val="es-ES"/>
+        </w:rPr>
+        <w:drawing>
+          <wp:anchor behindDoc="0" distT="0" distB="0" distL="0" distR="0" simplePos="0" locked="0" layoutInCell="1" allowOverlap="1" relativeHeight="21">
+            <wp:simplePos x="0" y="0"/>
+            <wp:positionH relativeFrom="column">
+              <wp:align>center</wp:align>
+            </wp:positionH>
+            <wp:positionV relativeFrom="paragraph">
+              <wp:align>top</wp:align>
+            </wp:positionV>
+            <wp:extent cx="5612130" cy="1130935"/>
+            <wp:effectExtent l="0" t="0" r="0" b="0"/>
+            <wp:wrapTopAndBottom/>
+            <wp:docPr id="17" name="Imagen18" descr=""/>
+            <wp:cNvGraphicFramePr>
+              <a:graphicFrameLocks xmlns:a="http://schemas.openxmlformats.org/drawingml/2006/main" noChangeAspect="1"/>
+            </wp:cNvGraphicFramePr>
+            <a:graphic xmlns:a="http://schemas.openxmlformats.org/drawingml/2006/main">
+              <a:graphicData uri="http://schemas.openxmlformats.org/drawingml/2006/picture">
+                <pic:pic xmlns:pic="http://schemas.openxmlformats.org/drawingml/2006/picture">
+                  <pic:nvPicPr>
+                    <pic:cNvPr id="17" name="Imagen18" descr=""/>
+                    <pic:cNvPicPr>
+                      <a:picLocks noChangeAspect="1" noChangeArrowheads="1"/>
+                    </pic:cNvPicPr>
+                  </pic:nvPicPr>
+                  <pic:blipFill>
+                    <a:blip r:embed="rId17"/>
+                    <a:stretch>
+                      <a:fillRect/>
+                    </a:stretch>
+                  </pic:blipFill>
+                  <pic:spPr bwMode="auto">
+                    <a:xfrm>
+                      <a:off x="0" y="0"/>
+                      <a:ext cx="5612130" cy="1130935"/>
+                    </a:xfrm>
+                    <a:prstGeom prst="rect">
+                      <a:avLst/>
+                    </a:prstGeom>
+                    <a:noFill/>
+                    <a:ln w="9525">
+                      <a:noFill/>
+                      <a:miter lim="800000"/>
+                      <a:headEnd/>
+                      <a:tailEnd/>
+                    </a:ln>
+                  </pic:spPr>
+                </pic:pic>
+              </a:graphicData>
+            </a:graphic>
+          </wp:anchor>
+        </w:drawing>
+      </w:r>
+    </w:p>
+    <w:p>
+      <w:pPr>
+        <w:pStyle w:val="Normal"/>
+        <w:rPr>
+          <w:sz w:val="24"/>
+          <w:szCs w:val="24"/>
+          <w:lang w:val="es-ES"/>
+        </w:rPr>
+      </w:pPr>
+      <w:r>
+        <w:rPr>
+          <w:sz w:val="24"/>
+          <w:szCs w:val="24"/>
+          <w:lang w:val="es-ES"/>
+        </w:rPr>
+      </w:r>
+    </w:p>
+    <w:p>
+      <w:pPr>
+        <w:pStyle w:val="Encabezado1"/>
+        <w:numPr>
+          <w:ilvl w:val="1"/>
+          <w:numId w:val="1"/>
+        </w:numPr>
+        <w:jc w:val="center"/>
+        <w:rPr/>
+      </w:pPr>
+      <w:bookmarkStart w:id="5" w:name="__RefHeading__19256_1587004589"/>
+      <w:bookmarkEnd w:id="5"/>
+      <w:r>
+        <w:rPr>
+          <w:sz w:val="32"/>
+          <w:szCs w:val="32"/>
+          <w:lang w:val="es-ES"/>
+        </w:rPr>
+        <w:t>Modificar soportes de</w:t>
+      </w:r>
+      <w:r>
+        <w:rPr>
+          <w:sz w:val="32"/>
+          <w:szCs w:val="32"/>
+        </w:rPr>
+        <w:t xml:space="preserve"> preinscripción</w:t>
+      </w:r>
+    </w:p>
+    <w:p>
+      <w:pPr>
+        <w:pStyle w:val="Normal"/>
+        <w:jc w:val="both"/>
+        <w:rPr>
+          <w:sz w:val="32"/>
+          <w:szCs w:val="32"/>
+        </w:rPr>
+      </w:pPr>
+      <w:r>
+        <w:rPr>
+          <w:sz w:val="32"/>
+          <w:szCs w:val="32"/>
+        </w:rPr>
+      </w:r>
+    </w:p>
+    <w:p>
+      <w:pPr>
+        <w:pStyle w:val="Normal"/>
+        <w:rPr>
+          <w:sz w:val="24"/>
+          <w:szCs w:val="24"/>
+        </w:rPr>
+      </w:pPr>
+      <w:r>
+        <w:rPr>
+          <w:sz w:val="24"/>
+          <w:szCs w:val="24"/>
+        </w:rPr>
+        <w:t>P</w:t>
+      </w:r>
+      <w:r>
+        <w:rPr>
+          <w:sz w:val="24"/>
+          <w:szCs w:val="24"/>
+        </w:rPr>
+        <w:t xml:space="preserve">ara realizar el proceso de </w:t>
+      </w:r>
+      <w:r>
+        <w:rPr>
+          <w:sz w:val="24"/>
+          <w:szCs w:val="24"/>
+          <w:lang w:val="es-ES"/>
+        </w:rPr>
+        <w:t>modificar soportes de</w:t>
+      </w:r>
+      <w:r>
+        <w:rPr>
+          <w:sz w:val="24"/>
+          <w:szCs w:val="24"/>
+        </w:rPr>
+        <w:t xml:space="preserve"> preinscripción el usuario debe seguir los siguientes pasos:</w:t>
+      </w:r>
+    </w:p>
+    <w:p>
+      <w:pPr>
+        <w:pStyle w:val="Normal"/>
+        <w:rPr>
+          <w:sz w:val="24"/>
+          <w:szCs w:val="24"/>
+        </w:rPr>
+      </w:pPr>
+      <w:r>
+        <w:rPr>
+          <w:sz w:val="24"/>
+          <w:szCs w:val="24"/>
+        </w:rPr>
+      </w:r>
+    </w:p>
+    <w:p>
+      <w:pPr>
+        <w:pStyle w:val="Normal"/>
+        <w:numPr>
+          <w:ilvl w:val="0"/>
+          <w:numId w:val="4"/>
+        </w:numPr>
+        <w:rPr>
+          <w:sz w:val="24"/>
+          <w:szCs w:val="24"/>
+        </w:rPr>
+      </w:pPr>
+      <w:r>
+        <w:rPr>
+          <w:sz w:val="24"/>
+          <w:szCs w:val="24"/>
+        </w:rPr>
+        <w:t xml:space="preserve">Seleccionar en el menú superior la opción de Preinscripción → </w:t>
+      </w:r>
+      <w:r>
+        <w:rPr>
+          <w:sz w:val="24"/>
+          <w:szCs w:val="24"/>
+        </w:rPr>
+        <w:t xml:space="preserve">Consultar  </w:t>
+      </w:r>
+      <w:r>
+        <w:rPr>
+          <w:sz w:val="24"/>
+          <w:szCs w:val="24"/>
+        </w:rPr>
+        <w:t xml:space="preserve"> </w:t>
+      </w:r>
+      <w:r>
+        <w:rPr>
+          <w:sz w:val="24"/>
+          <w:szCs w:val="24"/>
+        </w:rPr>
+        <w:t>Preinscritos</w:t>
+      </w:r>
+      <w:r>
+        <w:rPr>
+          <w:sz w:val="24"/>
+          <w:szCs w:val="24"/>
+        </w:rPr>
+        <w:t>.</w:t>
+      </w:r>
+    </w:p>
+    <w:p>
+      <w:pPr>
+        <w:pStyle w:val="Normal"/>
+        <w:numPr>
+          <w:ilvl w:val="0"/>
+          <w:numId w:val="4"/>
+        </w:numPr>
+        <w:rPr>
+          <w:sz w:val="24"/>
+          <w:szCs w:val="24"/>
+        </w:rPr>
+      </w:pPr>
+      <w:r>
+        <w:drawing>
+          <wp:anchor behindDoc="0" distT="0" distB="0" distL="0" distR="0" simplePos="0" locked="0" layoutInCell="1" allowOverlap="1" relativeHeight="17">
+            <wp:simplePos x="0" y="0"/>
+            <wp:positionH relativeFrom="column">
+              <wp:align>center</wp:align>
+            </wp:positionH>
+            <wp:positionV relativeFrom="paragraph">
+              <wp:align>top</wp:align>
+            </wp:positionV>
+            <wp:extent cx="955675" cy="692150"/>
+            <wp:effectExtent l="0" t="0" r="0" b="0"/>
+            <wp:wrapTopAndBottom/>
+            <wp:docPr id="18" name="Imagen14" descr=""/>
+            <wp:cNvGraphicFramePr>
+              <a:graphicFrameLocks xmlns:a="http://schemas.openxmlformats.org/drawingml/2006/main" noChangeAspect="1"/>
+            </wp:cNvGraphicFramePr>
+            <a:graphic xmlns:a="http://schemas.openxmlformats.org/drawingml/2006/main">
+              <a:graphicData uri="http://schemas.openxmlformats.org/drawingml/2006/picture">
+                <pic:pic xmlns:pic="http://schemas.openxmlformats.org/drawingml/2006/picture">
+                  <pic:nvPicPr>
+                    <pic:cNvPr id="18" name="Imagen14" descr=""/>
+                    <pic:cNvPicPr>
+                      <a:picLocks noChangeAspect="1" noChangeArrowheads="1"/>
+                    </pic:cNvPicPr>
+                  </pic:nvPicPr>
+                  <pic:blipFill>
+                    <a:blip r:embed="rId18"/>
+                    <a:stretch>
+                      <a:fillRect/>
+                    </a:stretch>
+                  </pic:blipFill>
+                  <pic:spPr bwMode="auto">
+                    <a:xfrm>
+                      <a:off x="0" y="0"/>
+                      <a:ext cx="955675" cy="692150"/>
+                    </a:xfrm>
+                    <a:prstGeom prst="rect">
+                      <a:avLst/>
+                    </a:prstGeom>
+                    <a:noFill/>
+                    <a:ln w="9525">
+                      <a:noFill/>
+                      <a:miter lim="800000"/>
+                      <a:headEnd/>
+                      <a:tailEnd/>
+                    </a:ln>
+                  </pic:spPr>
+                </pic:pic>
+              </a:graphicData>
+            </a:graphic>
+          </wp:anchor>
+        </w:drawing>
+      </w:r>
+      <w:r>
+        <w:rPr>
+          <w:sz w:val="24"/>
+          <w:szCs w:val="24"/>
+        </w:rPr>
+        <w:t xml:space="preserve">Descargar documentos soportes de preinscripción: dado el caso que el usuario no tenga los documentos, puede descargarlos nuevamente haciendo uso de los botones “P” Certificado de Postulación o “C” Carta de compromiso.  </w:t>
+      </w:r>
+    </w:p>
+    <w:p>
+      <w:pPr>
+        <w:pStyle w:val="Normal"/>
+        <w:numPr>
+          <w:ilvl w:val="0"/>
+          <w:numId w:val="4"/>
+        </w:numPr>
+        <w:rPr>
+          <w:sz w:val="24"/>
+          <w:szCs w:val="24"/>
+        </w:rPr>
+      </w:pPr>
+      <w:r>
+        <w:drawing>
+          <wp:anchor behindDoc="0" distT="0" distB="0" distL="0" distR="0" simplePos="0" locked="0" layoutInCell="1" allowOverlap="1" relativeHeight="18">
+            <wp:simplePos x="0" y="0"/>
+            <wp:positionH relativeFrom="column">
+              <wp:align>center</wp:align>
+            </wp:positionH>
+            <wp:positionV relativeFrom="paragraph">
+              <wp:align>top</wp:align>
+            </wp:positionV>
+            <wp:extent cx="4495800" cy="916940"/>
+            <wp:effectExtent l="0" t="0" r="0" b="0"/>
+            <wp:wrapTopAndBottom/>
+            <wp:docPr id="19" name="Imagen15" descr=""/>
+            <wp:cNvGraphicFramePr>
+              <a:graphicFrameLocks xmlns:a="http://schemas.openxmlformats.org/drawingml/2006/main" noChangeAspect="1"/>
+            </wp:cNvGraphicFramePr>
+            <a:graphic xmlns:a="http://schemas.openxmlformats.org/drawingml/2006/main">
+              <a:graphicData uri="http://schemas.openxmlformats.org/drawingml/2006/picture">
+                <pic:pic xmlns:pic="http://schemas.openxmlformats.org/drawingml/2006/picture">
+                  <pic:nvPicPr>
+                    <pic:cNvPr id="19" name="Imagen15" descr=""/>
+                    <pic:cNvPicPr>
+                      <a:picLocks noChangeAspect="1" noChangeArrowheads="1"/>
+                    </pic:cNvPicPr>
+                  </pic:nvPicPr>
+                  <pic:blipFill>
+                    <a:blip r:embed="rId19"/>
+                    <a:stretch>
+                      <a:fillRect/>
+                    </a:stretch>
+                  </pic:blipFill>
+                  <pic:spPr bwMode="auto">
+                    <a:xfrm>
+                      <a:off x="0" y="0"/>
+                      <a:ext cx="4495800" cy="916940"/>
+                    </a:xfrm>
+                    <a:prstGeom prst="rect">
+                      <a:avLst/>
+                    </a:prstGeom>
+                    <a:noFill/>
+                    <a:ln w="9525">
+                      <a:noFill/>
+                      <a:miter lim="800000"/>
+                      <a:headEnd/>
+                      <a:tailEnd/>
+                    </a:ln>
+                  </pic:spPr>
+                </pic:pic>
+              </a:graphicData>
+            </a:graphic>
+          </wp:anchor>
+        </w:drawing>
+      </w:r>
+      <w:r>
+        <w:rPr>
+          <w:sz w:val="24"/>
+          <w:szCs w:val="24"/>
+        </w:rPr>
+        <w:t xml:space="preserve">Seleccionar ciudadano </w:t>
+      </w:r>
+      <w:r>
+        <w:rPr>
+          <w:sz w:val="24"/>
+          <w:szCs w:val="24"/>
+          <w:lang w:val="es-ES"/>
+        </w:rPr>
+        <w:t>para</w:t>
+      </w:r>
+      <w:r>
+        <w:rPr>
+          <w:sz w:val="24"/>
+          <w:szCs w:val="24"/>
+        </w:rPr>
+        <w:t xml:space="preserve"> </w:t>
+      </w:r>
+      <w:r>
+        <w:rPr>
+          <w:sz w:val="24"/>
+          <w:szCs w:val="24"/>
+          <w:lang w:val="es-ES"/>
+        </w:rPr>
+        <w:t xml:space="preserve">modificar los documentos soportes de </w:t>
+      </w:r>
+      <w:r>
+        <w:rPr>
+          <w:sz w:val="24"/>
+          <w:szCs w:val="24"/>
+        </w:rPr>
+        <w:t xml:space="preserve"> preinscripción: </w:t>
+      </w:r>
+      <w:r>
+        <w:rPr>
+          <w:sz w:val="24"/>
+          <w:szCs w:val="24"/>
+        </w:rPr>
+        <w:t xml:space="preserve">una vez se cuenta con los documentos soportes de preinscripción debidamente diligenciados y firmados, se procede a </w:t>
+      </w:r>
+      <w:r>
+        <w:rPr>
+          <w:sz w:val="24"/>
+          <w:szCs w:val="24"/>
+          <w:lang w:val="es-ES"/>
+        </w:rPr>
+        <w:t>modificar los documentos soportes de preinscripción</w:t>
+      </w:r>
+      <w:r>
+        <w:rPr>
+          <w:sz w:val="24"/>
+          <w:szCs w:val="24"/>
+        </w:rPr>
+        <w:t>. Para esto, se debe oprimir el botón “F” Formalizar preinscripción.</w:t>
+      </w:r>
+    </w:p>
+    <w:p>
+      <w:pPr>
+        <w:pStyle w:val="Normal"/>
+        <w:rPr>
+          <w:sz w:val="24"/>
+          <w:szCs w:val="24"/>
+        </w:rPr>
+      </w:pPr>
+      <w:r>
+        <w:rPr>
+          <w:sz w:val="24"/>
+          <w:szCs w:val="24"/>
+        </w:rPr>
+        <w:drawing>
+          <wp:anchor behindDoc="0" distT="0" distB="0" distL="0" distR="0" simplePos="0" locked="0" layoutInCell="1" allowOverlap="1" relativeHeight="19">
+            <wp:simplePos x="0" y="0"/>
+            <wp:positionH relativeFrom="column">
+              <wp:align>center</wp:align>
+            </wp:positionH>
+            <wp:positionV relativeFrom="paragraph">
+              <wp:align>top</wp:align>
+            </wp:positionV>
+            <wp:extent cx="4415790" cy="900430"/>
+            <wp:effectExtent l="0" t="0" r="0" b="0"/>
+            <wp:wrapTopAndBottom/>
+            <wp:docPr id="20" name="Imagen16" descr=""/>
+            <wp:cNvGraphicFramePr>
+              <a:graphicFrameLocks xmlns:a="http://schemas.openxmlformats.org/drawingml/2006/main" noChangeAspect="1"/>
+            </wp:cNvGraphicFramePr>
+            <a:graphic xmlns:a="http://schemas.openxmlformats.org/drawingml/2006/main">
+              <a:graphicData uri="http://schemas.openxmlformats.org/drawingml/2006/picture">
+                <pic:pic xmlns:pic="http://schemas.openxmlformats.org/drawingml/2006/picture">
+                  <pic:nvPicPr>
+                    <pic:cNvPr id="20" name="Imagen16" descr=""/>
+                    <pic:cNvPicPr>
+                      <a:picLocks noChangeAspect="1" noChangeArrowheads="1"/>
+                    </pic:cNvPicPr>
+                  </pic:nvPicPr>
+                  <pic:blipFill>
+                    <a:blip r:embed="rId20"/>
+                    <a:stretch>
+                      <a:fillRect/>
+                    </a:stretch>
+                  </pic:blipFill>
+                  <pic:spPr bwMode="auto">
+                    <a:xfrm>
+                      <a:off x="0" y="0"/>
+                      <a:ext cx="4415790" cy="900430"/>
+                    </a:xfrm>
+                    <a:prstGeom prst="rect">
+                      <a:avLst/>
+                    </a:prstGeom>
+                    <a:noFill/>
+                    <a:ln w="9525">
+                      <a:noFill/>
+                      <a:miter lim="800000"/>
+                      <a:headEnd/>
+                      <a:tailEnd/>
+                    </a:ln>
+                  </pic:spPr>
+                </pic:pic>
+              </a:graphicData>
+            </a:graphic>
+          </wp:anchor>
+        </w:drawing>
+      </w:r>
+    </w:p>
+    <w:p>
+      <w:pPr>
+        <w:pStyle w:val="Normal"/>
+        <w:numPr>
+          <w:ilvl w:val="0"/>
+          <w:numId w:val="4"/>
+        </w:numPr>
+        <w:rPr>
+          <w:sz w:val="24"/>
+          <w:szCs w:val="24"/>
+        </w:rPr>
+      </w:pPr>
+      <w:r>
+        <w:rPr>
+          <w:sz w:val="24"/>
+          <w:szCs w:val="24"/>
+          <w:lang w:val="es-ES"/>
+        </w:rPr>
+        <w:t>Modificar soportes de</w:t>
+      </w:r>
+      <w:r>
+        <w:rPr>
+          <w:sz w:val="24"/>
+          <w:szCs w:val="24"/>
+        </w:rPr>
+        <w:t xml:space="preserve"> preinscripción: en este paso el sistema solicita al usuario que adjunte los dos documentos de soporte de preinscripción </w:t>
+      </w:r>
+      <w:r>
+        <w:rPr>
+          <w:sz w:val="24"/>
+          <w:szCs w:val="24"/>
+          <w:lang w:val="es-ES"/>
+        </w:rPr>
+        <w:t>que desea modificar</w:t>
+      </w:r>
+      <w:r>
+        <w:rPr>
+          <w:sz w:val="24"/>
+          <w:szCs w:val="24"/>
+        </w:rPr>
+        <w:t xml:space="preserve"> en formato </w:t>
+      </w:r>
+      <w:r>
+        <w:rPr>
+          <w:sz w:val="24"/>
+          <w:szCs w:val="24"/>
+        </w:rPr>
+        <w:t>PDF</w:t>
+      </w:r>
+      <w:r>
+        <w:rPr>
+          <w:sz w:val="24"/>
+          <w:szCs w:val="24"/>
+        </w:rPr>
+        <w:t xml:space="preserve">, </w:t>
+      </w:r>
+      <w:r>
+        <w:rPr>
+          <w:sz w:val="24"/>
+          <w:szCs w:val="24"/>
+        </w:rPr>
+        <w:t>WORD</w:t>
+      </w:r>
+      <w:r>
+        <w:rPr>
+          <w:sz w:val="24"/>
+          <w:szCs w:val="24"/>
+        </w:rPr>
+        <w:t xml:space="preserve"> </w:t>
+      </w:r>
+      <w:r>
+        <w:rPr>
+          <w:sz w:val="24"/>
+          <w:szCs w:val="24"/>
+          <w:lang w:val="es-ES"/>
+        </w:rPr>
+        <w:t>o</w:t>
+      </w:r>
+      <w:r>
+        <w:rPr>
+          <w:sz w:val="24"/>
+          <w:szCs w:val="24"/>
+        </w:rPr>
+        <w:t xml:space="preserve"> </w:t>
+      </w:r>
+      <w:r>
+        <w:rPr>
+          <w:sz w:val="24"/>
+          <w:szCs w:val="24"/>
+        </w:rPr>
+        <w:t>JPEG</w:t>
+      </w:r>
+      <w:r>
+        <w:rPr>
+          <w:sz w:val="24"/>
+          <w:szCs w:val="24"/>
+        </w:rPr>
+        <w:t>. Una vez los tenga seleccionados, el usuario debe oprimir el botón guardar.</w:t>
+      </w:r>
+    </w:p>
+    <w:p>
+      <w:pPr>
+        <w:pStyle w:val="Normal"/>
+        <w:rPr>
+          <w:sz w:val="24"/>
+          <w:szCs w:val="24"/>
+        </w:rPr>
+      </w:pPr>
+      <w:r>
+        <w:rPr>
+          <w:sz w:val="24"/>
+          <w:szCs w:val="24"/>
+        </w:rPr>
+        <w:drawing>
+          <wp:anchor behindDoc="0" distT="0" distB="0" distL="0" distR="0" simplePos="0" locked="0" layoutInCell="1" allowOverlap="1" relativeHeight="20">
+            <wp:simplePos x="0" y="0"/>
+            <wp:positionH relativeFrom="column">
+              <wp:align>center</wp:align>
+            </wp:positionH>
+            <wp:positionV relativeFrom="paragraph">
+              <wp:align>top</wp:align>
+            </wp:positionV>
+            <wp:extent cx="5612130" cy="2335530"/>
+            <wp:effectExtent l="0" t="0" r="0" b="0"/>
+            <wp:wrapTopAndBottom/>
+            <wp:docPr id="21" name="Imagen17" descr=""/>
+            <wp:cNvGraphicFramePr>
+              <a:graphicFrameLocks xmlns:a="http://schemas.openxmlformats.org/drawingml/2006/main" noChangeAspect="1"/>
+            </wp:cNvGraphicFramePr>
+            <a:graphic xmlns:a="http://schemas.openxmlformats.org/drawingml/2006/main">
+              <a:graphicData uri="http://schemas.openxmlformats.org/drawingml/2006/picture">
+                <pic:pic xmlns:pic="http://schemas.openxmlformats.org/drawingml/2006/picture">
+                  <pic:nvPicPr>
+                    <pic:cNvPr id="21" name="Imagen17" descr=""/>
+                    <pic:cNvPicPr>
+                      <a:picLocks noChangeAspect="1" noChangeArrowheads="1"/>
+                    </pic:cNvPicPr>
+                  </pic:nvPicPr>
+                  <pic:blipFill>
+                    <a:blip r:embed="rId21"/>
+                    <a:stretch>
+                      <a:fillRect/>
+                    </a:stretch>
+                  </pic:blipFill>
+                  <pic:spPr bwMode="auto">
+                    <a:xfrm>
+                      <a:off x="0" y="0"/>
+                      <a:ext cx="5612130" cy="2335530"/>
+                    </a:xfrm>
+                    <a:prstGeom prst="rect">
+                      <a:avLst/>
+                    </a:prstGeom>
+                    <a:noFill/>
+                    <a:ln w="9525">
+                      <a:noFill/>
+                      <a:miter lim="800000"/>
+                      <a:headEnd/>
+                      <a:tailEnd/>
+                    </a:ln>
+                  </pic:spPr>
+                </pic:pic>
+              </a:graphicData>
+            </a:graphic>
+          </wp:anchor>
+        </w:drawing>
+      </w:r>
     </w:p>
     <w:sectPr>
-      <w:headerReference w:type="default" r:id="rId17"/>
-      <w:headerReference w:type="first" r:id="rId18"/>
-      <w:footerReference w:type="default" r:id="rId19"/>
-      <w:footerReference w:type="first" r:id="rId20"/>
+      <w:headerReference w:type="default" r:id="rId22"/>
+      <w:headerReference w:type="first" r:id="rId23"/>
+      <w:footerReference w:type="default" r:id="rId24"/>
+      <w:footerReference w:type="first" r:id="rId25"/>
       <w:type w:val="nextPage"/>
       <w:pgSz w:w="12240" w:h="15840"/>
       <w:pgMar w:left="1701" w:right="1701" w:header="708" w:top="2515" w:footer="0" w:bottom="1417" w:gutter="0"/>
@@ -3596,7 +4350,7 @@
             <w:fldChar w:fldCharType="separate"/>
           </w:r>
           <w:r>
-            <w:t>10</w:t>
+            <w:t>12</w:t>
           </w:r>
           <w:r>
             <w:fldChar w:fldCharType="end"/>
@@ -4062,7 +4816,7 @@
             <w:fldChar w:fldCharType="separate"/>
           </w:r>
           <w:r>
-            <w:t>10</w:t>
+            <w:t>12</w:t>
           </w:r>
           <w:r>
             <w:fldChar w:fldCharType="end"/>
@@ -4104,7 +4858,7 @@
             <w:fldChar w:fldCharType="separate"/>
           </w:r>
           <w:r>
-            <w:t>10</w:t>
+            <w:t>12</w:t>
           </w:r>
           <w:r>
             <w:fldChar w:fldCharType="end"/>
@@ -4609,7 +5363,7 @@
             <w:fldChar w:fldCharType="separate"/>
           </w:r>
           <w:r>
-            <w:t>10</w:t>
+            <w:t>12</w:t>
           </w:r>
           <w:r>
             <w:fldChar w:fldCharType="end"/>
@@ -5056,6 +5810,161 @@
     <w:lvl w:ilvl="0">
       <w:start w:val="1"/>
       <w:numFmt w:val="decimal"/>
+      <w:lvlText w:val="%1."/>
+      <w:lvlJc w:val="left"/>
+      <w:pPr>
+        <w:tabs>
+          <w:tab w:val="num" w:pos="720"/>
+        </w:tabs>
+        <w:ind w:left="720" w:hanging="360"/>
+      </w:pPr>
+      <w:rPr>
+        <w:caps/>
+        <w:sz w:val="24"/>
+        <w:szCs w:val="24"/>
+      </w:rPr>
+    </w:lvl>
+    <w:lvl w:ilvl="1">
+      <w:start w:val="1"/>
+      <w:numFmt w:val="decimal"/>
+      <w:lvlText w:val="%2."/>
+      <w:lvlJc w:val="left"/>
+      <w:pPr>
+        <w:tabs>
+          <w:tab w:val="num" w:pos="1080"/>
+        </w:tabs>
+        <w:ind w:left="1080" w:hanging="360"/>
+      </w:pPr>
+      <w:rPr>
+        <w:caps/>
+        <w:sz w:val="24"/>
+        <w:szCs w:val="24"/>
+      </w:rPr>
+    </w:lvl>
+    <w:lvl w:ilvl="2">
+      <w:start w:val="1"/>
+      <w:numFmt w:val="decimal"/>
+      <w:lvlText w:val="%3."/>
+      <w:lvlJc w:val="left"/>
+      <w:pPr>
+        <w:tabs>
+          <w:tab w:val="num" w:pos="1440"/>
+        </w:tabs>
+        <w:ind w:left="1440" w:hanging="360"/>
+      </w:pPr>
+      <w:rPr>
+        <w:caps/>
+        <w:sz w:val="24"/>
+        <w:szCs w:val="24"/>
+      </w:rPr>
+    </w:lvl>
+    <w:lvl w:ilvl="3">
+      <w:start w:val="1"/>
+      <w:numFmt w:val="decimal"/>
+      <w:lvlText w:val="%4."/>
+      <w:lvlJc w:val="left"/>
+      <w:pPr>
+        <w:tabs>
+          <w:tab w:val="num" w:pos="1800"/>
+        </w:tabs>
+        <w:ind w:left="1800" w:hanging="360"/>
+      </w:pPr>
+      <w:rPr>
+        <w:caps/>
+        <w:sz w:val="24"/>
+        <w:szCs w:val="24"/>
+      </w:rPr>
+    </w:lvl>
+    <w:lvl w:ilvl="4">
+      <w:start w:val="1"/>
+      <w:numFmt w:val="decimal"/>
+      <w:lvlText w:val="%5."/>
+      <w:lvlJc w:val="left"/>
+      <w:pPr>
+        <w:tabs>
+          <w:tab w:val="num" w:pos="2160"/>
+        </w:tabs>
+        <w:ind w:left="2160" w:hanging="360"/>
+      </w:pPr>
+      <w:rPr>
+        <w:caps/>
+        <w:sz w:val="24"/>
+        <w:szCs w:val="24"/>
+      </w:rPr>
+    </w:lvl>
+    <w:lvl w:ilvl="5">
+      <w:start w:val="1"/>
+      <w:numFmt w:val="decimal"/>
+      <w:lvlText w:val="%6."/>
+      <w:lvlJc w:val="left"/>
+      <w:pPr>
+        <w:tabs>
+          <w:tab w:val="num" w:pos="2520"/>
+        </w:tabs>
+        <w:ind w:left="2520" w:hanging="360"/>
+      </w:pPr>
+      <w:rPr>
+        <w:caps/>
+        <w:sz w:val="24"/>
+        <w:szCs w:val="24"/>
+      </w:rPr>
+    </w:lvl>
+    <w:lvl w:ilvl="6">
+      <w:start w:val="1"/>
+      <w:numFmt w:val="decimal"/>
+      <w:lvlText w:val="%7."/>
+      <w:lvlJc w:val="left"/>
+      <w:pPr>
+        <w:tabs>
+          <w:tab w:val="num" w:pos="2880"/>
+        </w:tabs>
+        <w:ind w:left="2880" w:hanging="360"/>
+      </w:pPr>
+      <w:rPr>
+        <w:caps/>
+        <w:sz w:val="24"/>
+        <w:szCs w:val="24"/>
+      </w:rPr>
+    </w:lvl>
+    <w:lvl w:ilvl="7">
+      <w:start w:val="1"/>
+      <w:numFmt w:val="decimal"/>
+      <w:lvlText w:val="%8."/>
+      <w:lvlJc w:val="left"/>
+      <w:pPr>
+        <w:tabs>
+          <w:tab w:val="num" w:pos="3240"/>
+        </w:tabs>
+        <w:ind w:left="3240" w:hanging="360"/>
+      </w:pPr>
+      <w:rPr>
+        <w:caps/>
+        <w:sz w:val="24"/>
+        <w:szCs w:val="24"/>
+      </w:rPr>
+    </w:lvl>
+    <w:lvl w:ilvl="8">
+      <w:start w:val="1"/>
+      <w:numFmt w:val="decimal"/>
+      <w:lvlText w:val="%9."/>
+      <w:lvlJc w:val="left"/>
+      <w:pPr>
+        <w:tabs>
+          <w:tab w:val="num" w:pos="3600"/>
+        </w:tabs>
+        <w:ind w:left="3600" w:hanging="360"/>
+      </w:pPr>
+      <w:rPr>
+        <w:caps/>
+        <w:sz w:val="24"/>
+        <w:szCs w:val="24"/>
+      </w:rPr>
+    </w:lvl>
+  </w:abstractNum>
+  <w:abstractNum w:abstractNumId="5">
+    <w:lvl w:ilvl="0">
+      <w:start w:val="1"/>
+      <w:numFmt w:val="decimal"/>
       <w:suff w:val="nothing"/>
       <w:lvlText w:val=""/>
       <w:lvlJc w:val="left"/>
@@ -5182,6 +6091,9 @@
   </w:num>
   <w:num w:numId="4">
     <w:abstractNumId w:val="4"/>
+  </w:num>
+  <w:num w:numId="5">
+    <w:abstractNumId w:val="5"/>
   </w:num>
 </w:numbering>
 </file>
@@ -5957,6 +6869,21 @@
       <w:sz w:val="20"/>
     </w:rPr>
   </w:style>
+  <w:style w:type="numbering" w:styleId="Numeracin1">
+    <w:name w:val="Numeración 1"/>
+  </w:style>
+  <w:style w:type="numbering" w:styleId="Numeracin2">
+    <w:name w:val="Numeración 2"/>
+  </w:style>
+  <w:style w:type="numbering" w:styleId="Numeracin3">
+    <w:name w:val="Numeración 3"/>
+  </w:style>
+  <w:style w:type="numbering" w:styleId="Numeracin4">
+    <w:name w:val="Numeración 4"/>
+  </w:style>
+  <w:style w:type="numbering" w:styleId="Numeracin5">
+    <w:name w:val="Numeración 5"/>
+  </w:style>
   <w:style w:type="numbering" w:styleId="NoList">
     <w:name w:val="No List"/>
   </w:style>
@@ -5972,20 +6899,5 @@
   <w:style w:type="numbering" w:styleId="WW8Num5">
     <w:name w:val="WW8Num5"/>
   </w:style>
-  <w:style w:type="numbering" w:styleId="Numeracin1">
-    <w:name w:val="Numeración 1"/>
-  </w:style>
-  <w:style w:type="numbering" w:styleId="Numeracin2">
-    <w:name w:val="Numeración 2"/>
-  </w:style>
-  <w:style w:type="numbering" w:styleId="Numeracin3">
-    <w:name w:val="Numeración 3"/>
-  </w:style>
-  <w:style w:type="numbering" w:styleId="Numeracin4">
-    <w:name w:val="Numeración 4"/>
-  </w:style>
-  <w:style w:type="numbering" w:styleId="Numeracin5">
-    <w:name w:val="Numeración 5"/>
-  </w:style>
 </w:styles>
 </file>
</xml_diff>